<commit_message>
mejora documento y se agrega presentacion
</commit_message>
<xml_diff>
--- a/CodeInfo/Doc/MVC Descripcion.docx
+++ b/CodeInfo/Doc/MVC Descripcion.docx
@@ -12404,9 +12404,9 @@
         <w:tblLook w:val="04A0" w:firstRow="1" w:lastRow="0" w:firstColumn="1" w:lastColumn="0" w:noHBand="0" w:noVBand="1"/>
       </w:tblPr>
       <w:tblGrid>
-        <w:gridCol w:w="3012"/>
-        <w:gridCol w:w="4359"/>
-        <w:gridCol w:w="2410"/>
+        <w:gridCol w:w="2479"/>
+        <w:gridCol w:w="2766"/>
+        <w:gridCol w:w="4536"/>
       </w:tblGrid>
       <w:tr>
         <w:trPr>
@@ -12536,6 +12536,33 @@
                 <w:sz w:val="24"/>
               </w:rPr>
             </w:pPr>
+            <w:r>
+              <w:object w:dxaOrig="4320" w:dyaOrig="2434" w14:anchorId="368A8A0F">
+                <v:shapetype id="_x0000_t75" coordsize="21600,21600" o:spt="75" o:preferrelative="t" path="m@4@5l@4@11@9@11@9@5xe" filled="f" stroked="f">
+                  <v:stroke joinstyle="miter"/>
+                  <v:formulas>
+                    <v:f eqn="if lineDrawn pixelLineWidth 0"/>
+                    <v:f eqn="sum @0 1 0"/>
+                    <v:f eqn="sum 0 0 @1"/>
+                    <v:f eqn="prod @2 1 2"/>
+                    <v:f eqn="prod @3 21600 pixelWidth"/>
+                    <v:f eqn="prod @3 21600 pixelHeight"/>
+                    <v:f eqn="sum @0 0 1"/>
+                    <v:f eqn="prod @6 1 2"/>
+                    <v:f eqn="prod @7 21600 pixelWidth"/>
+                    <v:f eqn="sum @8 21600 0"/>
+                    <v:f eqn="prod @7 21600 pixelHeight"/>
+                    <v:f eqn="sum @10 21600 0"/>
+                  </v:formulas>
+                  <v:path o:extrusionok="f" gradientshapeok="t" o:connecttype="rect"/>
+                  <o:lock v:ext="edit" aspectratio="t"/>
+                </v:shapetype>
+                <v:shape id="_x0000_i1043" type="#_x0000_t75" style="width:3in;height:121.55pt" o:ole="">
+                  <v:imagedata r:id="rId4" o:title=""/>
+                </v:shape>
+                <o:OLEObject Type="Embed" ProgID="PBrush" ShapeID="_x0000_i1043" DrawAspect="Content" ObjectID="_1525262852" r:id="rId5"/>
+              </w:object>
+            </w:r>
           </w:p>
         </w:tc>
       </w:tr>
@@ -12613,6 +12640,7 @@
               <w:rPr>
                 <w:sz w:val="24"/>
               </w:rPr>
+              <w:lastRenderedPageBreak/>
               <w:t>/contacto:</w:t>
             </w:r>
           </w:p>
@@ -12704,6 +12732,14 @@
                 <w:sz w:val="24"/>
               </w:rPr>
             </w:pPr>
+            <w:r>
+              <w:object w:dxaOrig="4320" w:dyaOrig="2494" w14:anchorId="2F79B036">
+                <v:shape id="_x0000_i1044" type="#_x0000_t75" style="width:3in;height:124.35pt" o:ole="">
+                  <v:imagedata r:id="rId6" o:title=""/>
+                </v:shape>
+                <o:OLEObject Type="Embed" ProgID="PBrush" ShapeID="_x0000_i1044" DrawAspect="Content" ObjectID="_1525262853" r:id="rId7"/>
+              </w:object>
+            </w:r>
           </w:p>
         </w:tc>
       </w:tr>
@@ -12746,14 +12782,7 @@
               <w:rPr>
                 <w:sz w:val="24"/>
               </w:rPr>
-              <w:t xml:space="preserve">Una vez hecho el ingreso de sesión la persona podrá entrar al área de consulta </w:t>
-            </w:r>
-            <w:r>
-              <w:rPr>
-                <w:sz w:val="24"/>
-              </w:rPr>
-              <w:lastRenderedPageBreak/>
-              <w:t>donde le será visible un espacio para ingresar el id(cedula) del candidato a consultar, con su respectivo botón.</w:t>
+              <w:t>Una vez hecho el ingreso de sesión la persona podrá entrar al área de consulta donde le será visible un espacio para ingresar el id(cedula) del candidato a consultar, con su respectivo botón.</w:t>
             </w:r>
           </w:p>
         </w:tc>
@@ -12769,6 +12798,14 @@
                 <w:sz w:val="24"/>
               </w:rPr>
             </w:pPr>
+            <w:r>
+              <w:object w:dxaOrig="4320" w:dyaOrig="2506" w14:anchorId="324D1F51">
+                <v:shape id="_x0000_i1045" type="#_x0000_t75" style="width:3in;height:125.3pt" o:ole="">
+                  <v:imagedata r:id="rId8" o:title=""/>
+                </v:shape>
+                <o:OLEObject Type="Embed" ProgID="PBrush" ShapeID="_x0000_i1045" DrawAspect="Content" ObjectID="_1525262854" r:id="rId9"/>
+              </w:object>
+            </w:r>
           </w:p>
         </w:tc>
       </w:tr>
@@ -12788,7 +12825,6 @@
               <w:rPr>
                 <w:sz w:val="24"/>
               </w:rPr>
-              <w:lastRenderedPageBreak/>
               <w:t>/infobasic:</w:t>
             </w:r>
           </w:p>
@@ -12867,7 +12903,14 @@
               <w:rPr>
                 <w:sz w:val="24"/>
               </w:rPr>
-              <w:t xml:space="preserve">Al haber dado clic a habilidades, se abrirá esta ruta la cual mostrará el nombre del usuario y todas sus habilidades o competencias obtenidas durante sus estudios superiores, dependiendo de cuantos haya alcanzado, será el numero mostrado de manera gráfica. </w:t>
+              <w:t xml:space="preserve">Al haber dado clic a habilidades, se abrirá esta ruta la cual mostrará el nombre del usuario y todas sus habilidades o competencias obtenidas durante sus estudios </w:t>
+            </w:r>
+            <w:r>
+              <w:rPr>
+                <w:sz w:val="24"/>
+              </w:rPr>
+              <w:lastRenderedPageBreak/>
+              <w:t xml:space="preserve">superiores, dependiendo de cuantos haya alcanzado, será el numero mostrado de manera gráfica. </w:t>
             </w:r>
           </w:p>
         </w:tc>
@@ -12901,6 +12944,7 @@
               <w:rPr>
                 <w:sz w:val="24"/>
               </w:rPr>
+              <w:lastRenderedPageBreak/>
               <w:t>/admin:</w:t>
             </w:r>
           </w:p>
@@ -12935,6 +12979,14 @@
                 <w:sz w:val="24"/>
               </w:rPr>
             </w:pPr>
+            <w:r>
+              <w:object w:dxaOrig="4320" w:dyaOrig="2439" w14:anchorId="19418E6C">
+                <v:shape id="_x0000_i1046" type="#_x0000_t75" style="width:3in;height:121.55pt" o:ole="">
+                  <v:imagedata r:id="rId10" o:title=""/>
+                </v:shape>
+                <o:OLEObject Type="Embed" ProgID="PBrush" ShapeID="_x0000_i1046" DrawAspect="Content" ObjectID="_1525262855" r:id="rId11"/>
+              </w:object>
+            </w:r>
           </w:p>
         </w:tc>
       </w:tr>
@@ -13197,7 +13249,14 @@
               <w:rPr>
                 <w:sz w:val="24"/>
               </w:rPr>
-              <w:t>CRUD de las class (materias), en este punto podrá redirigir a crear, ver, actualizar o borrar una materia predefinida presente en el sistema.</w:t>
+              <w:t xml:space="preserve">CRUD de las class (materias), en este punto podrá redirigir a crear, ver, actualizar o borrar </w:t>
+            </w:r>
+            <w:r>
+              <w:rPr>
+                <w:sz w:val="24"/>
+              </w:rPr>
+              <w:lastRenderedPageBreak/>
+              <w:t>una materia predefinida presente en el sistema.</w:t>
             </w:r>
           </w:p>
         </w:tc>
@@ -13231,6 +13290,7 @@
               <w:rPr>
                 <w:sz w:val="24"/>
               </w:rPr>
+              <w:lastRenderedPageBreak/>
               <w:t>/admin/typemajor:</w:t>
             </w:r>
           </w:p>
@@ -13251,14 +13311,7 @@
               <w:rPr>
                 <w:sz w:val="24"/>
               </w:rPr>
-              <w:t xml:space="preserve">CRUD de las typemajor (tipo de carreras), en este punto podrá redirigir a crear, ver, </w:t>
-            </w:r>
-            <w:r>
-              <w:rPr>
-                <w:sz w:val="24"/>
-              </w:rPr>
-              <w:lastRenderedPageBreak/>
-              <w:t>actualizar o borrar un tipo de carrera, siendo esta universitaria o técnica, predefinida presente en el sistema.</w:t>
+              <w:t>CRUD de las typemajor (tipo de carreras), en este punto podrá redirigir a crear, ver, actualizar o borrar un tipo de carrera, siendo esta universitaria o técnica, predefinida presente en el sistema.</w:t>
             </w:r>
           </w:p>
         </w:tc>
@@ -13295,7 +13348,6 @@
               <w:rPr>
                 <w:sz w:val="24"/>
               </w:rPr>
-              <w:lastRenderedPageBreak/>
               <w:t>/admin/major:</w:t>
             </w:r>
           </w:p>
@@ -13469,6 +13521,8 @@
         </w:rPr>
         <w:t>Controladores</w:t>
       </w:r>
+      <w:bookmarkStart w:id="0" w:name="_GoBack"/>
+      <w:bookmarkEnd w:id="0"/>
     </w:p>
     <w:tbl>
       <w:tblPr>
@@ -13588,11 +13642,13 @@
               <w:cnfStyle w:val="000000100000" w:firstRow="0" w:lastRow="0" w:firstColumn="0" w:lastColumn="0" w:oddVBand="0" w:evenVBand="0" w:oddHBand="1" w:evenHBand="0" w:firstRowFirstColumn="0" w:firstRowLastColumn="0" w:lastRowFirstColumn="0" w:lastRowLastColumn="0"/>
               <w:rPr>
                 <w:sz w:val="24"/>
+                <w:lang w:val="en-US"/>
               </w:rPr>
             </w:pPr>
             <w:r>
               <w:rPr>
                 <w:sz w:val="24"/>
+                <w:lang w:val="en-US"/>
               </w:rPr>
               <w:t xml:space="preserve">select * from candidate, candidateclassskill where candidate.idcandidate=candidateclassskill.idcandidate. </w:t>
             </w:r>
@@ -13620,25 +13676,13 @@
               <w:rPr>
                 <w:sz w:val="24"/>
               </w:rPr>
-              <w:t xml:space="preserve">para el método de consulta de candidato </w:t>
+              <w:t>para el método de consulta de candidato es</w:t>
             </w:r>
             <w:r>
               <w:rPr>
                 <w:sz w:val="24"/>
               </w:rPr>
-              <w:t>es</w:t>
-            </w:r>
-            <w:r>
-              <w:rPr>
-                <w:sz w:val="24"/>
-              </w:rPr>
-              <w:t>taría</w:t>
-            </w:r>
-            <w:r>
-              <w:rPr>
-                <w:sz w:val="24"/>
-              </w:rPr>
-              <w:t xml:space="preserve"> disponible esta consulta.</w:t>
+              <w:t>taría disponible esta consulta.</w:t>
             </w:r>
           </w:p>
         </w:tc>
@@ -13702,31 +13746,14 @@
               <w:rPr>
                 <w:sz w:val="24"/>
               </w:rPr>
-              <w:t xml:space="preserve">con esto sería </w:t>
+              <w:t xml:space="preserve">con esto sería posible determinar el promedio de un </w:t>
             </w:r>
             <w:r>
               <w:rPr>
                 <w:sz w:val="24"/>
               </w:rPr>
-              <w:t>posible</w:t>
-            </w:r>
-            <w:r>
-              <w:rPr>
-                <w:sz w:val="24"/>
-              </w:rPr>
-              <w:t xml:space="preserve"> </w:t>
-            </w:r>
-            <w:r>
-              <w:rPr>
-                <w:sz w:val="24"/>
-              </w:rPr>
-              <w:t>determinar</w:t>
-            </w:r>
-            <w:r>
-              <w:rPr>
-                <w:sz w:val="24"/>
-              </w:rPr>
-              <w:t xml:space="preserve"> el promedio de un grupo de clases para estimar el porce</w:t>
+              <w:lastRenderedPageBreak/>
+              <w:t>grupo de clases para estimar el porce</w:t>
             </w:r>
             <w:r>
               <w:rPr>
@@ -13757,6 +13784,7 @@
               <w:rPr>
                 <w:sz w:val="24"/>
               </w:rPr>
+              <w:lastRenderedPageBreak/>
               <w:t>Ejemplo de insercion (</w:t>
             </w:r>
             <w:r>
@@ -13845,19 +13873,7 @@
               <w:rPr>
                 <w:sz w:val="24"/>
               </w:rPr>
-              <w:t>Ejemplo de Actualizacion (</w:t>
-            </w:r>
-            <w:r>
-              <w:rPr>
-                <w:sz w:val="24"/>
-              </w:rPr>
-              <w:t>Actualizar usuario</w:t>
-            </w:r>
-            <w:r>
-              <w:rPr>
-                <w:sz w:val="24"/>
-              </w:rPr>
-              <w:t>)</w:t>
+              <w:t>Ejemplo de Actualizacion (Actualizar usuario)</w:t>
             </w:r>
           </w:p>
         </w:tc>
@@ -13936,7 +13952,6 @@
               <w:rPr>
                 <w:sz w:val="24"/>
               </w:rPr>
-              <w:lastRenderedPageBreak/>
               <w:t>Ejejmplo de lectura (leer usuario)</w:t>
             </w:r>
           </w:p>
@@ -14054,8 +14069,6 @@
           <w:lang w:val="en-US"/>
         </w:rPr>
       </w:pPr>
-      <w:bookmarkStart w:id="0" w:name="_GoBack"/>
-      <w:bookmarkEnd w:id="0"/>
     </w:p>
     <w:p>
       <w:pPr>

</xml_diff>